<commit_message>
Finished except for blog BlogSubscription and YogaDiscountCode
</commit_message>
<xml_diff>
--- a/React landing page.docx
+++ b/React landing page.docx
@@ -1,6 +1,6 @@
 
 <file path=word/document.xml><?xml version="1.0" encoding="utf-8"?>
-<w:document xmlns:wpc="http://schemas.microsoft.com/office/word/2010/wordprocessingCanvas" xmlns:cx="http://schemas.microsoft.com/office/drawing/2014/chartex" xmlns:cx1="http://schemas.microsoft.com/office/drawing/2015/9/8/chartex" xmlns:cx2="http://schemas.microsoft.com/office/drawing/2015/10/21/chartex" xmlns:cx3="http://schemas.microsoft.com/office/drawing/2016/5/9/chartex" xmlns:cx4="http://schemas.microsoft.com/office/drawing/2016/5/10/chartex" xmlns:cx5="http://schemas.microsoft.com/office/drawing/2016/5/11/chartex" xmlns:cx6="http://schemas.microsoft.com/office/drawing/2016/5/12/chartex" xmlns:cx7="http://schemas.microsoft.com/office/drawing/2016/5/13/chartex" xmlns:cx8="http://schemas.microsoft.com/office/drawing/2016/5/14/chartex" xmlns:mc="http://schemas.openxmlformats.org/markup-compatibility/2006" xmlns:aink="http://schemas.microsoft.com/office/drawing/2016/ink" xmlns:am3d="http://schemas.microsoft.com/office/drawing/2017/model3d" xmlns:o="urn:schemas-microsoft-com:office:office" xmlns:oel="http://schemas.microsoft.com/office/2019/extlst" xmlns:r="http://schemas.openxmlformats.org/officeDocument/2006/relationships" xmlns:m="http://schemas.openxmlformats.org/officeDocument/2006/math" xmlns:v="urn:schemas-microsoft-com:vml" xmlns:wp14="http://schemas.microsoft.com/office/word/2010/wordprocessingDrawing" xmlns:wp="http://schemas.openxmlformats.org/drawingml/2006/wordprocessingDrawing" xmlns:w10="urn:schemas-microsoft-com:office:word" xmlns:w="http://schemas.openxmlformats.org/wordprocessingml/2006/main" xmlns:w14="http://schemas.microsoft.com/office/word/2010/wordml" xmlns:w15="http://schemas.microsoft.com/office/word/2012/wordml" xmlns:w16cex="http://schemas.microsoft.com/office/word/2018/wordml/cex" xmlns:w16cid="http://schemas.microsoft.com/office/word/2016/wordml/cid" xmlns:w16="http://schemas.microsoft.com/office/word/2018/wordml" xmlns:w16du="http://schemas.microsoft.com/office/word/2023/wordml/word16du" xmlns:w16sdtdh="http://schemas.microsoft.com/office/word/2020/wordml/sdtdatahash" xmlns:w16se="http://schemas.microsoft.com/office/word/2015/wordml/symex" xmlns:wpg="http://schemas.microsoft.com/office/word/2010/wordprocessingGroup" xmlns:wpi="http://schemas.microsoft.com/office/word/2010/wordprocessingInk" xmlns:wne="http://schemas.microsoft.com/office/word/2006/wordml" xmlns:wps="http://schemas.microsoft.com/office/word/2010/wordprocessingShape" mc:Ignorable="w14 w15 w16se w16cid w16 w16cex w16sdtdh w16du wp14">
+<w:document xmlns:wpc="http://schemas.microsoft.com/office/word/2010/wordprocessingCanvas" xmlns:cx="http://schemas.microsoft.com/office/drawing/2014/chartex" xmlns:cx1="http://schemas.microsoft.com/office/drawing/2015/9/8/chartex" xmlns:cx2="http://schemas.microsoft.com/office/drawing/2015/10/21/chartex" xmlns:cx3="http://schemas.microsoft.com/office/drawing/2016/5/9/chartex" xmlns:cx4="http://schemas.microsoft.com/office/drawing/2016/5/10/chartex" xmlns:cx5="http://schemas.microsoft.com/office/drawing/2016/5/11/chartex" xmlns:cx6="http://schemas.microsoft.com/office/drawing/2016/5/12/chartex" xmlns:cx7="http://schemas.microsoft.com/office/drawing/2016/5/13/chartex" xmlns:cx8="http://schemas.microsoft.com/office/drawing/2016/5/14/chartex" xmlns:mc="http://schemas.openxmlformats.org/markup-compatibility/2006" xmlns:aink="http://schemas.microsoft.com/office/drawing/2016/ink" xmlns:am3d="http://schemas.microsoft.com/office/drawing/2017/model3d" xmlns:o="urn:schemas-microsoft-com:office:office" xmlns:oel="http://schemas.microsoft.com/office/2019/extlst" xmlns:r="http://schemas.openxmlformats.org/officeDocument/2006/relationships" xmlns:m="http://schemas.openxmlformats.org/officeDocument/2006/math" xmlns:v="urn:schemas-microsoft-com:vml" xmlns:wp14="http://schemas.microsoft.com/office/word/2010/wordprocessingDrawing" xmlns:wp="http://schemas.openxmlformats.org/drawingml/2006/wordprocessingDrawing" xmlns:w10="urn:schemas-microsoft-com:office:word" xmlns:w="http://schemas.openxmlformats.org/wordprocessingml/2006/main" xmlns:w14="http://schemas.microsoft.com/office/word/2010/wordml" xmlns:w15="http://schemas.microsoft.com/office/word/2012/wordml" xmlns:w16cex="http://schemas.microsoft.com/office/word/2018/wordml/cex" xmlns:w16cid="http://schemas.microsoft.com/office/word/2016/wordml/cid" xmlns:w16="http://schemas.microsoft.com/office/word/2018/wordml" xmlns:w16du="http://schemas.microsoft.com/office/word/2023/wordml/word16du" xmlns:w16sdtdh="http://schemas.microsoft.com/office/word/2020/wordml/sdtdatahash" xmlns:w16sdtfl="http://schemas.microsoft.com/office/word/2024/wordml/sdtformatlock" xmlns:w16se="http://schemas.microsoft.com/office/word/2015/wordml/symex" xmlns:wpg="http://schemas.microsoft.com/office/word/2010/wordprocessingGroup" xmlns:wpi="http://schemas.microsoft.com/office/word/2010/wordprocessingInk" xmlns:wne="http://schemas.microsoft.com/office/word/2006/wordml" xmlns:wps="http://schemas.microsoft.com/office/word/2010/wordprocessingShape" mc:Ignorable="w14 w15 w16se w16cid w16 w16cex w16sdtdh w16sdtfl w16du wp14">
   <w:body>
     <w:tbl>
       <w:tblPr>
@@ -39,12 +39,16 @@
               <w:rPr>
                 <w:b/>
                 <w:bCs/>
-              </w:rPr>
-            </w:pPr>
-            <w:r>
-              <w:rPr>
-                <w:b/>
-                <w:bCs/>
+                <w:strike/>
+                <w:highlight w:val="darkGray"/>
+              </w:rPr>
+            </w:pPr>
+            <w:r>
+              <w:rPr>
+                <w:b/>
+                <w:bCs/>
+                <w:strike/>
+                <w:highlight w:val="darkGray"/>
               </w:rPr>
               <w:t>Submit the assignment on time.</w:t>
             </w:r>
@@ -52,8 +56,16 @@
           <w:p>
             <w:pPr>
               <w:spacing w:after="0" w:line="240" w:lineRule="auto"/>
-            </w:pPr>
-            <w:r>
+              <w:rPr>
+                <w:strike/>
+                <w:highlight w:val="darkGray"/>
+              </w:rPr>
+            </w:pPr>
+            <w:r>
+              <w:rPr>
+                <w:strike/>
+                <w:highlight w:val="darkGray"/>
+              </w:rPr>
               <w:t xml:space="preserve">You will receive all points or 0 points for this item. Points are based on when the assignment was submitted. </w:t>
             </w:r>
           </w:p>
@@ -62,12 +74,24 @@
               <w:spacing w:after="0" w:line="240" w:lineRule="auto"/>
             </w:pPr>
             <w:r>
+              <w:rPr>
+                <w:strike/>
+                <w:highlight w:val="darkGray"/>
+              </w:rPr>
               <w:t>Maximum score</w:t>
             </w:r>
             <w:r>
+              <w:rPr>
+                <w:strike/>
+                <w:highlight w:val="darkGray"/>
+              </w:rPr>
               <w:t xml:space="preserve"> </w:t>
             </w:r>
             <w:r>
+              <w:rPr>
+                <w:strike/>
+                <w:highlight w:val="darkGray"/>
+              </w:rPr>
               <w:t>6</w:t>
             </w:r>
           </w:p>
@@ -95,12 +119,16 @@
               <w:rPr>
                 <w:b/>
                 <w:bCs/>
-              </w:rPr>
-            </w:pPr>
-            <w:r>
-              <w:rPr>
-                <w:b/>
-                <w:bCs/>
+                <w:strike/>
+                <w:highlight w:val="darkGray"/>
+              </w:rPr>
+            </w:pPr>
+            <w:r>
+              <w:rPr>
+                <w:b/>
+                <w:bCs/>
+                <w:strike/>
+                <w:highlight w:val="darkGray"/>
               </w:rPr>
               <w:t>Properly create a GitHub repository for this assignment</w:t>
             </w:r>
@@ -108,8 +136,16 @@
           <w:p>
             <w:pPr>
               <w:spacing w:after="0" w:line="240" w:lineRule="auto"/>
-            </w:pPr>
-            <w:r>
+              <w:rPr>
+                <w:strike/>
+                <w:highlight w:val="darkGray"/>
+              </w:rPr>
+            </w:pPr>
+            <w:r>
+              <w:rPr>
+                <w:strike/>
+                <w:highlight w:val="darkGray"/>
+              </w:rPr>
               <w:t>Provide the link for the repository.</w:t>
             </w:r>
           </w:p>
@@ -118,12 +154,24 @@
               <w:spacing w:after="0" w:line="240" w:lineRule="auto"/>
             </w:pPr>
             <w:r>
+              <w:rPr>
+                <w:strike/>
+                <w:highlight w:val="darkGray"/>
+              </w:rPr>
               <w:t>Maximum score</w:t>
             </w:r>
             <w:r>
+              <w:rPr>
+                <w:strike/>
+                <w:highlight w:val="darkGray"/>
+              </w:rPr>
               <w:t xml:space="preserve"> </w:t>
             </w:r>
             <w:r>
+              <w:rPr>
+                <w:strike/>
+                <w:highlight w:val="darkGray"/>
+              </w:rPr>
               <w:t>1</w:t>
             </w:r>
           </w:p>
@@ -151,12 +199,16 @@
               <w:rPr>
                 <w:b/>
                 <w:bCs/>
-              </w:rPr>
-            </w:pPr>
-            <w:r>
-              <w:rPr>
-                <w:b/>
-                <w:bCs/>
+                <w:strike/>
+                <w:highlight w:val="darkGray"/>
+              </w:rPr>
+            </w:pPr>
+            <w:r>
+              <w:rPr>
+                <w:b/>
+                <w:bCs/>
+                <w:strike/>
+                <w:highlight w:val="darkGray"/>
               </w:rPr>
               <w:t xml:space="preserve">Properly use </w:t>
             </w:r>
@@ -165,6 +217,8 @@
               <w:rPr>
                 <w:b/>
                 <w:bCs/>
+                <w:strike/>
+                <w:highlight w:val="darkGray"/>
               </w:rPr>
               <w:t>a .</w:t>
             </w:r>
@@ -173,6 +227,8 @@
               <w:rPr>
                 <w:b/>
                 <w:bCs/>
+                <w:strike/>
+                <w:highlight w:val="darkGray"/>
               </w:rPr>
               <w:t>gitignore</w:t>
             </w:r>
@@ -182,6 +238,8 @@
               <w:rPr>
                 <w:b/>
                 <w:bCs/>
+                <w:strike/>
+                <w:highlight w:val="darkGray"/>
               </w:rPr>
               <w:t xml:space="preserve"> file.</w:t>
             </w:r>
@@ -189,22 +247,45 @@
           <w:p>
             <w:pPr>
               <w:spacing w:after="0" w:line="240" w:lineRule="auto"/>
-            </w:pPr>
-            <w:r>
+              <w:rPr>
+                <w:strike/>
+                <w:highlight w:val="darkGray"/>
+              </w:rPr>
+            </w:pPr>
+            <w:r>
+              <w:rPr>
+                <w:strike/>
+                <w:highlight w:val="darkGray"/>
+              </w:rPr>
               <w:t>Ignore the node_modules folder. The node_modules folder should not be in the repository.</w:t>
             </w:r>
           </w:p>
           <w:p>
             <w:pPr>
               <w:spacing w:after="0" w:line="240" w:lineRule="auto"/>
-            </w:pPr>
-            <w:r>
+              <w:rPr>
+                <w:highlight w:val="darkGray"/>
+              </w:rPr>
+            </w:pPr>
+            <w:r>
+              <w:rPr>
+                <w:strike/>
+                <w:highlight w:val="darkGray"/>
+              </w:rPr>
               <w:t>Maximum score</w:t>
             </w:r>
             <w:r>
+              <w:rPr>
+                <w:strike/>
+                <w:highlight w:val="darkGray"/>
+              </w:rPr>
               <w:t xml:space="preserve"> </w:t>
             </w:r>
             <w:r>
+              <w:rPr>
+                <w:strike/>
+                <w:highlight w:val="darkGray"/>
+              </w:rPr>
               <w:t>1</w:t>
             </w:r>
           </w:p>
@@ -232,12 +313,16 @@
               <w:rPr>
                 <w:b/>
                 <w:bCs/>
-              </w:rPr>
-            </w:pPr>
-            <w:r>
-              <w:rPr>
-                <w:b/>
-                <w:bCs/>
+                <w:strike/>
+                <w:highlight w:val="darkGray"/>
+              </w:rPr>
+            </w:pPr>
+            <w:r>
+              <w:rPr>
+                <w:b/>
+                <w:bCs/>
+                <w:strike/>
+                <w:highlight w:val="darkGray"/>
               </w:rPr>
               <w:t>Properly push main to GitHub.</w:t>
             </w:r>
@@ -245,22 +330,45 @@
           <w:p>
             <w:pPr>
               <w:spacing w:after="0" w:line="240" w:lineRule="auto"/>
-            </w:pPr>
-            <w:r>
+              <w:rPr>
+                <w:strike/>
+                <w:highlight w:val="darkGray"/>
+              </w:rPr>
+            </w:pPr>
+            <w:r>
+              <w:rPr>
+                <w:strike/>
+                <w:highlight w:val="darkGray"/>
+              </w:rPr>
               <w:t>The project should be in main.</w:t>
             </w:r>
           </w:p>
           <w:p>
             <w:pPr>
               <w:spacing w:after="0" w:line="240" w:lineRule="auto"/>
-            </w:pPr>
-            <w:r>
+              <w:rPr>
+                <w:highlight w:val="darkGray"/>
+              </w:rPr>
+            </w:pPr>
+            <w:r>
+              <w:rPr>
+                <w:strike/>
+                <w:highlight w:val="darkGray"/>
+              </w:rPr>
               <w:t>Maximum score</w:t>
             </w:r>
             <w:r>
+              <w:rPr>
+                <w:strike/>
+                <w:highlight w:val="darkGray"/>
+              </w:rPr>
               <w:t xml:space="preserve"> </w:t>
             </w:r>
             <w:r>
+              <w:rPr>
+                <w:strike/>
+                <w:highlight w:val="darkGray"/>
+              </w:rPr>
               <w:t>1</w:t>
             </w:r>
           </w:p>
@@ -288,12 +396,16 @@
               <w:rPr>
                 <w:b/>
                 <w:bCs/>
-              </w:rPr>
-            </w:pPr>
-            <w:r>
-              <w:rPr>
-                <w:b/>
-                <w:bCs/>
+                <w:strike/>
+                <w:highlight w:val="darkGray"/>
+              </w:rPr>
+            </w:pPr>
+            <w:r>
+              <w:rPr>
+                <w:b/>
+                <w:bCs/>
+                <w:strike/>
+                <w:highlight w:val="darkGray"/>
               </w:rPr>
               <w:t>Properly deploy this assignment to GitHub.</w:t>
             </w:r>
@@ -301,30 +413,62 @@
           <w:p>
             <w:pPr>
               <w:spacing w:after="0" w:line="240" w:lineRule="auto"/>
-            </w:pPr>
-            <w:r>
+              <w:rPr>
+                <w:strike/>
+                <w:highlight w:val="darkGray"/>
+              </w:rPr>
+            </w:pPr>
+            <w:r>
+              <w:rPr>
+                <w:strike/>
+                <w:highlight w:val="darkGray"/>
+              </w:rPr>
               <w:t xml:space="preserve">The assignment should </w:t>
             </w:r>
             <w:proofErr w:type="gramStart"/>
             <w:r>
+              <w:rPr>
+                <w:strike/>
+                <w:highlight w:val="darkGray"/>
+              </w:rPr>
               <w:t>rendered</w:t>
             </w:r>
             <w:proofErr w:type="gramEnd"/>
             <w:r>
+              <w:rPr>
+                <w:strike/>
+                <w:highlight w:val="darkGray"/>
+              </w:rPr>
               <w:t xml:space="preserve"> in the github.io domain. Provide the link to the live site.</w:t>
             </w:r>
           </w:p>
           <w:p>
             <w:pPr>
               <w:spacing w:after="0" w:line="240" w:lineRule="auto"/>
-            </w:pPr>
-            <w:r>
+              <w:rPr>
+                <w:strike/>
+                <w:highlight w:val="darkGray"/>
+              </w:rPr>
+            </w:pPr>
+            <w:r>
+              <w:rPr>
+                <w:strike/>
+                <w:highlight w:val="darkGray"/>
+              </w:rPr>
               <w:t>Maximum score</w:t>
             </w:r>
             <w:r>
+              <w:rPr>
+                <w:strike/>
+                <w:highlight w:val="darkGray"/>
+              </w:rPr>
               <w:t xml:space="preserve"> </w:t>
             </w:r>
             <w:r>
+              <w:rPr>
+                <w:strike/>
+                <w:highlight w:val="darkGray"/>
+              </w:rPr>
               <w:t>1</w:t>
             </w:r>
           </w:p>
@@ -424,12 +568,16 @@
               <w:rPr>
                 <w:b/>
                 <w:bCs/>
-              </w:rPr>
-            </w:pPr>
-            <w:r>
-              <w:rPr>
-                <w:b/>
-                <w:bCs/>
+                <w:strike/>
+                <w:highlight w:val="darkGray"/>
+              </w:rPr>
+            </w:pPr>
+            <w:r>
+              <w:rPr>
+                <w:b/>
+                <w:bCs/>
+                <w:strike/>
+                <w:highlight w:val="darkGray"/>
               </w:rPr>
               <w:t>Properly create a VS Code workspace for this assignment.</w:t>
             </w:r>
@@ -437,8 +585,16 @@
           <w:p>
             <w:pPr>
               <w:spacing w:after="0" w:line="240" w:lineRule="auto"/>
-            </w:pPr>
-            <w:r>
+              <w:rPr>
+                <w:strike/>
+                <w:highlight w:val="darkGray"/>
+              </w:rPr>
+            </w:pPr>
+            <w:r>
+              <w:rPr>
+                <w:strike/>
+                <w:highlight w:val="darkGray"/>
+              </w:rPr>
               <w:t>The workspace file should be in the GitHub repository.</w:t>
             </w:r>
           </w:p>
@@ -447,12 +603,24 @@
               <w:spacing w:after="0" w:line="240" w:lineRule="auto"/>
             </w:pPr>
             <w:r>
+              <w:rPr>
+                <w:strike/>
+                <w:highlight w:val="darkGray"/>
+              </w:rPr>
               <w:t>Maximum score</w:t>
             </w:r>
             <w:r>
+              <w:rPr>
+                <w:strike/>
+                <w:highlight w:val="darkGray"/>
+              </w:rPr>
               <w:t xml:space="preserve"> </w:t>
             </w:r>
             <w:r>
+              <w:rPr>
+                <w:strike/>
+                <w:highlight w:val="darkGray"/>
+              </w:rPr>
               <w:t>1</w:t>
             </w:r>
           </w:p>
@@ -480,12 +648,16 @@
               <w:rPr>
                 <w:b/>
                 <w:bCs/>
-              </w:rPr>
-            </w:pPr>
-            <w:r>
-              <w:rPr>
-                <w:b/>
-                <w:bCs/>
+                <w:strike/>
+                <w:highlight w:val="darkGray"/>
+              </w:rPr>
+            </w:pPr>
+            <w:r>
+              <w:rPr>
+                <w:b/>
+                <w:bCs/>
+                <w:strike/>
+                <w:highlight w:val="darkGray"/>
               </w:rPr>
               <w:t>Properly indent the code.</w:t>
             </w:r>
@@ -493,8 +665,16 @@
           <w:p>
             <w:pPr>
               <w:spacing w:after="0" w:line="240" w:lineRule="auto"/>
-            </w:pPr>
-            <w:r>
+              <w:rPr>
+                <w:strike/>
+                <w:highlight w:val="darkGray"/>
+              </w:rPr>
+            </w:pPr>
+            <w:r>
+              <w:rPr>
+                <w:strike/>
+                <w:highlight w:val="darkGray"/>
+              </w:rPr>
               <w:t>Ok to use a VS Code extension like Prettier to automatically indent.</w:t>
             </w:r>
           </w:p>
@@ -503,12 +683,24 @@
               <w:spacing w:after="0" w:line="240" w:lineRule="auto"/>
             </w:pPr>
             <w:r>
+              <w:rPr>
+                <w:strike/>
+                <w:highlight w:val="darkGray"/>
+              </w:rPr>
               <w:t>Maximum score</w:t>
             </w:r>
             <w:r>
+              <w:rPr>
+                <w:strike/>
+                <w:highlight w:val="darkGray"/>
+              </w:rPr>
               <w:t xml:space="preserve"> </w:t>
             </w:r>
             <w:r>
+              <w:rPr>
+                <w:strike/>
+                <w:highlight w:val="darkGray"/>
+              </w:rPr>
               <w:t>1</w:t>
             </w:r>
           </w:p>
@@ -536,12 +728,16 @@
               <w:rPr>
                 <w:b/>
                 <w:bCs/>
-              </w:rPr>
-            </w:pPr>
-            <w:r>
-              <w:rPr>
-                <w:b/>
-                <w:bCs/>
+                <w:strike/>
+                <w:highlight w:val="darkGray"/>
+              </w:rPr>
+            </w:pPr>
+            <w:r>
+              <w:rPr>
+                <w:b/>
+                <w:bCs/>
+                <w:strike/>
+                <w:highlight w:val="darkGray"/>
               </w:rPr>
               <w:t>Properly use naming conventions.</w:t>
             </w:r>
@@ -549,24 +745,48 @@
           <w:p>
             <w:pPr>
               <w:spacing w:after="0" w:line="240" w:lineRule="auto"/>
-            </w:pPr>
-            <w:r>
+              <w:rPr>
+                <w:strike/>
+                <w:highlight w:val="darkGray"/>
+              </w:rPr>
+            </w:pPr>
+            <w:r>
+              <w:rPr>
+                <w:strike/>
+                <w:highlight w:val="darkGray"/>
+              </w:rPr>
               <w:t xml:space="preserve">Camel case variables, functions, and classes. Capitalize class names. Handlers start with </w:t>
             </w:r>
             <w:proofErr w:type="gramStart"/>
             <w:r>
+              <w:rPr>
+                <w:strike/>
+                <w:highlight w:val="darkGray"/>
+              </w:rPr>
               <w:t>handle</w:t>
             </w:r>
             <w:proofErr w:type="gramEnd"/>
             <w:r>
+              <w:rPr>
+                <w:strike/>
+                <w:highlight w:val="darkGray"/>
+              </w:rPr>
               <w:t xml:space="preserve">. </w:t>
             </w:r>
           </w:p>
           <w:p>
             <w:pPr>
               <w:spacing w:after="0" w:line="240" w:lineRule="auto"/>
-            </w:pPr>
-            <w:r>
+              <w:rPr>
+                <w:strike/>
+                <w:highlight w:val="darkGray"/>
+              </w:rPr>
+            </w:pPr>
+            <w:r>
+              <w:rPr>
+                <w:strike/>
+                <w:highlight w:val="darkGray"/>
+              </w:rPr>
               <w:t>Boolean variables start with a question word. Functions start with a verb word.</w:t>
             </w:r>
           </w:p>
@@ -575,12 +795,24 @@
               <w:spacing w:after="0" w:line="240" w:lineRule="auto"/>
             </w:pPr>
             <w:r>
+              <w:rPr>
+                <w:strike/>
+                <w:highlight w:val="darkGray"/>
+              </w:rPr>
               <w:t>Maximum score</w:t>
             </w:r>
             <w:r>
+              <w:rPr>
+                <w:strike/>
+                <w:highlight w:val="darkGray"/>
+              </w:rPr>
               <w:t xml:space="preserve"> </w:t>
             </w:r>
             <w:r>
+              <w:rPr>
+                <w:strike/>
+                <w:highlight w:val="darkGray"/>
+              </w:rPr>
               <w:t>1</w:t>
             </w:r>
           </w:p>
@@ -608,12 +840,16 @@
               <w:rPr>
                 <w:b/>
                 <w:bCs/>
-              </w:rPr>
-            </w:pPr>
-            <w:r>
-              <w:rPr>
-                <w:b/>
-                <w:bCs/>
+                <w:strike/>
+                <w:highlight w:val="darkGray"/>
+              </w:rPr>
+            </w:pPr>
+            <w:r>
+              <w:rPr>
+                <w:b/>
+                <w:bCs/>
+                <w:strike/>
+                <w:highlight w:val="darkGray"/>
               </w:rPr>
               <w:t>Properly use default parameter values to indicate what data type parameters should be.</w:t>
             </w:r>
@@ -621,16 +857,32 @@
           <w:p>
             <w:pPr>
               <w:spacing w:after="0" w:line="240" w:lineRule="auto"/>
-            </w:pPr>
-            <w:r>
+              <w:rPr>
+                <w:strike/>
+                <w:highlight w:val="darkGray"/>
+              </w:rPr>
+            </w:pPr>
+            <w:r>
+              <w:rPr>
+                <w:strike/>
+                <w:highlight w:val="darkGray"/>
+              </w:rPr>
               <w:t xml:space="preserve">Example: event = new </w:t>
             </w:r>
             <w:proofErr w:type="gramStart"/>
             <w:r>
+              <w:rPr>
+                <w:strike/>
+                <w:highlight w:val="darkGray"/>
+              </w:rPr>
               <w:t>Event(</w:t>
             </w:r>
             <w:proofErr w:type="gramEnd"/>
             <w:r>
+              <w:rPr>
+                <w:strike/>
+                <w:highlight w:val="darkGray"/>
+              </w:rPr>
               <w:t>)</w:t>
             </w:r>
           </w:p>
@@ -639,13 +891,11 @@
               <w:spacing w:after="0" w:line="240" w:lineRule="auto"/>
             </w:pPr>
             <w:r>
-              <w:t>Maximum score</w:t>
-            </w:r>
-            <w:r>
-              <w:t xml:space="preserve"> </w:t>
-            </w:r>
-            <w:r>
-              <w:t>1</w:t>
+              <w:rPr>
+                <w:strike/>
+                <w:highlight w:val="darkGray"/>
+              </w:rPr>
+              <w:t>Maximum score 1</w:t>
             </w:r>
           </w:p>
         </w:tc>
@@ -672,12 +922,16 @@
               <w:rPr>
                 <w:b/>
                 <w:bCs/>
-              </w:rPr>
-            </w:pPr>
-            <w:r>
-              <w:rPr>
-                <w:b/>
-                <w:bCs/>
+                <w:strike/>
+                <w:highlight w:val="darkGray"/>
+              </w:rPr>
+            </w:pPr>
+            <w:r>
+              <w:rPr>
+                <w:b/>
+                <w:bCs/>
+                <w:strike/>
+                <w:highlight w:val="darkGray"/>
               </w:rPr>
               <w:t>Each module should only have 1 function or class that is exported.</w:t>
             </w:r>
@@ -685,14 +939,29 @@
           <w:p>
             <w:pPr>
               <w:spacing w:after="0" w:line="240" w:lineRule="auto"/>
-            </w:pPr>
-            <w:r>
+              <w:rPr>
+                <w:highlight w:val="darkGray"/>
+              </w:rPr>
+            </w:pPr>
+            <w:r>
+              <w:rPr>
+                <w:strike/>
+                <w:highlight w:val="darkGray"/>
+              </w:rPr>
               <w:t>Maximum score</w:t>
             </w:r>
             <w:r>
+              <w:rPr>
+                <w:strike/>
+                <w:highlight w:val="darkGray"/>
+              </w:rPr>
               <w:t xml:space="preserve"> </w:t>
             </w:r>
             <w:r>
+              <w:rPr>
+                <w:strike/>
+                <w:highlight w:val="darkGray"/>
+              </w:rPr>
               <w:t>1</w:t>
             </w:r>
           </w:p>
@@ -720,12 +989,16 @@
               <w:rPr>
                 <w:b/>
                 <w:bCs/>
-              </w:rPr>
-            </w:pPr>
-            <w:r>
-              <w:rPr>
-                <w:b/>
-                <w:bCs/>
+                <w:strike/>
+                <w:highlight w:val="darkGray"/>
+              </w:rPr>
+            </w:pPr>
+            <w:r>
+              <w:rPr>
+                <w:b/>
+                <w:bCs/>
+                <w:strike/>
+                <w:highlight w:val="darkGray"/>
               </w:rPr>
               <w:t>Module filenames match their module names.</w:t>
             </w:r>
@@ -733,8 +1006,16 @@
           <w:p>
             <w:pPr>
               <w:spacing w:after="0" w:line="240" w:lineRule="auto"/>
-            </w:pPr>
-            <w:r>
+              <w:rPr>
+                <w:strike/>
+                <w:highlight w:val="darkGray"/>
+              </w:rPr>
+            </w:pPr>
+            <w:r>
+              <w:rPr>
+                <w:strike/>
+                <w:highlight w:val="darkGray"/>
+              </w:rPr>
               <w:t>Example: The function handleSubmit is in a file called handleSubmit.js</w:t>
             </w:r>
           </w:p>
@@ -743,12 +1024,24 @@
               <w:spacing w:after="0" w:line="240" w:lineRule="auto"/>
             </w:pPr>
             <w:r>
+              <w:rPr>
+                <w:strike/>
+                <w:highlight w:val="darkGray"/>
+              </w:rPr>
               <w:t>Maximum score</w:t>
             </w:r>
             <w:r>
+              <w:rPr>
+                <w:strike/>
+                <w:highlight w:val="darkGray"/>
+              </w:rPr>
               <w:t xml:space="preserve"> </w:t>
             </w:r>
             <w:r>
+              <w:rPr>
+                <w:strike/>
+                <w:highlight w:val="darkGray"/>
+              </w:rPr>
               <w:t>1</w:t>
             </w:r>
           </w:p>
@@ -776,12 +1069,16 @@
               <w:rPr>
                 <w:b/>
                 <w:bCs/>
-              </w:rPr>
-            </w:pPr>
-            <w:r>
-              <w:rPr>
-                <w:b/>
-                <w:bCs/>
+                <w:strike/>
+                <w:highlight w:val="darkGray"/>
+              </w:rPr>
+            </w:pPr>
+            <w:r>
+              <w:rPr>
+                <w:b/>
+                <w:bCs/>
+                <w:strike/>
+                <w:highlight w:val="darkGray"/>
               </w:rPr>
               <w:t>Properly use React folder structure.</w:t>
             </w:r>
@@ -789,43 +1086,86 @@
           <w:p>
             <w:pPr>
               <w:spacing w:after="0" w:line="240" w:lineRule="auto"/>
+              <w:rPr>
+                <w:strike/>
+                <w:highlight w:val="darkGray"/>
+              </w:rPr>
             </w:pPr>
             <w:proofErr w:type="spellStart"/>
             <w:r>
+              <w:rPr>
+                <w:strike/>
+                <w:highlight w:val="darkGray"/>
+              </w:rPr>
               <w:t>src</w:t>
             </w:r>
             <w:proofErr w:type="spellEnd"/>
             <w:r>
+              <w:rPr>
+                <w:strike/>
+                <w:highlight w:val="darkGray"/>
+              </w:rPr>
               <w:t xml:space="preserve"> folder with Views folder, controllers, and utils. </w:t>
             </w:r>
             <w:proofErr w:type="spellStart"/>
             <w:r>
+              <w:rPr>
+                <w:strike/>
+                <w:highlight w:val="darkGray"/>
+              </w:rPr>
               <w:t>dist</w:t>
             </w:r>
             <w:proofErr w:type="spellEnd"/>
             <w:r>
+              <w:rPr>
+                <w:strike/>
+                <w:highlight w:val="darkGray"/>
+              </w:rPr>
               <w:t xml:space="preserve"> folder adjacent to </w:t>
             </w:r>
             <w:proofErr w:type="spellStart"/>
             <w:r>
+              <w:rPr>
+                <w:strike/>
+                <w:highlight w:val="darkGray"/>
+              </w:rPr>
               <w:t>src</w:t>
             </w:r>
             <w:proofErr w:type="spellEnd"/>
             <w:r>
+              <w:rPr>
+                <w:strike/>
+                <w:highlight w:val="darkGray"/>
+              </w:rPr>
               <w:t xml:space="preserve"> folder.</w:t>
             </w:r>
           </w:p>
           <w:p>
             <w:pPr>
               <w:spacing w:after="0" w:line="240" w:lineRule="auto"/>
-            </w:pPr>
-            <w:r>
+              <w:rPr>
+                <w:strike/>
+              </w:rPr>
+            </w:pPr>
+            <w:r>
+              <w:rPr>
+                <w:strike/>
+                <w:highlight w:val="darkGray"/>
+              </w:rPr>
               <w:t>Maximum score</w:t>
             </w:r>
             <w:r>
+              <w:rPr>
+                <w:strike/>
+                <w:highlight w:val="darkGray"/>
+              </w:rPr>
               <w:t xml:space="preserve"> </w:t>
             </w:r>
             <w:r>
+              <w:rPr>
+                <w:strike/>
+                <w:highlight w:val="darkGray"/>
+              </w:rPr>
               <w:t>1</w:t>
             </w:r>
           </w:p>
@@ -853,12 +1193,16 @@
               <w:rPr>
                 <w:b/>
                 <w:bCs/>
-              </w:rPr>
-            </w:pPr>
-            <w:r>
-              <w:rPr>
-                <w:b/>
-                <w:bCs/>
+                <w:strike/>
+                <w:highlight w:val="darkGray"/>
+              </w:rPr>
+            </w:pPr>
+            <w:r>
+              <w:rPr>
+                <w:b/>
+                <w:bCs/>
+                <w:strike/>
+                <w:highlight w:val="darkGray"/>
               </w:rPr>
               <w:t>Properly place files in the folder structure.</w:t>
             </w:r>
@@ -866,22 +1210,45 @@
           <w:p>
             <w:pPr>
               <w:spacing w:after="0" w:line="240" w:lineRule="auto"/>
-            </w:pPr>
-            <w:r>
+              <w:rPr>
+                <w:strike/>
+                <w:highlight w:val="darkGray"/>
+              </w:rPr>
+            </w:pPr>
+            <w:r>
+              <w:rPr>
+                <w:strike/>
+                <w:highlight w:val="darkGray"/>
+              </w:rPr>
               <w:t>The Views folder should contain React components. The utils folder should contain reusable code. The modules folder should contain project specific code. The controllers folder should have code that controls the flow of how modules are used.</w:t>
             </w:r>
           </w:p>
           <w:p>
             <w:pPr>
               <w:spacing w:after="0" w:line="240" w:lineRule="auto"/>
-            </w:pPr>
-            <w:r>
+              <w:rPr>
+                <w:highlight w:val="darkGray"/>
+              </w:rPr>
+            </w:pPr>
+            <w:r>
+              <w:rPr>
+                <w:strike/>
+                <w:highlight w:val="darkGray"/>
+              </w:rPr>
               <w:t>Maximum score</w:t>
             </w:r>
             <w:r>
+              <w:rPr>
+                <w:strike/>
+                <w:highlight w:val="darkGray"/>
+              </w:rPr>
               <w:t xml:space="preserve"> </w:t>
             </w:r>
             <w:r>
+              <w:rPr>
+                <w:strike/>
+                <w:highlight w:val="darkGray"/>
+              </w:rPr>
               <w:t>1</w:t>
             </w:r>
           </w:p>
@@ -909,12 +1276,16 @@
               <w:rPr>
                 <w:b/>
                 <w:bCs/>
-              </w:rPr>
-            </w:pPr>
-            <w:r>
-              <w:rPr>
-                <w:b/>
-                <w:bCs/>
+                <w:strike/>
+                <w:highlight w:val="darkGray"/>
+              </w:rPr>
+            </w:pPr>
+            <w:r>
+              <w:rPr>
+                <w:b/>
+                <w:bCs/>
+                <w:strike/>
+                <w:highlight w:val="darkGray"/>
               </w:rPr>
               <w:t>Properly create a React function component.</w:t>
             </w:r>
@@ -922,8 +1293,16 @@
           <w:p>
             <w:pPr>
               <w:spacing w:after="0" w:line="240" w:lineRule="auto"/>
-            </w:pPr>
-            <w:r>
+              <w:rPr>
+                <w:strike/>
+                <w:highlight w:val="darkGray"/>
+              </w:rPr>
+            </w:pPr>
+            <w:r>
+              <w:rPr>
+                <w:strike/>
+                <w:highlight w:val="darkGray"/>
+              </w:rPr>
               <w:t>A function that returns an HTML element (with nested elements).</w:t>
             </w:r>
           </w:p>
@@ -932,12 +1311,24 @@
               <w:spacing w:after="0" w:line="240" w:lineRule="auto"/>
             </w:pPr>
             <w:r>
+              <w:rPr>
+                <w:strike/>
+                <w:highlight w:val="darkGray"/>
+              </w:rPr>
               <w:t>Maximum score</w:t>
             </w:r>
             <w:r>
+              <w:rPr>
+                <w:strike/>
+                <w:highlight w:val="darkGray"/>
+              </w:rPr>
               <w:t xml:space="preserve"> </w:t>
             </w:r>
             <w:r>
+              <w:rPr>
+                <w:strike/>
+                <w:highlight w:val="darkGray"/>
+              </w:rPr>
               <w:t>1</w:t>
             </w:r>
           </w:p>
@@ -965,12 +1356,16 @@
               <w:rPr>
                 <w:b/>
                 <w:bCs/>
-              </w:rPr>
-            </w:pPr>
-            <w:r>
-              <w:rPr>
-                <w:b/>
-                <w:bCs/>
+                <w:strike/>
+                <w:highlight w:val="darkGray"/>
+              </w:rPr>
+            </w:pPr>
+            <w:r>
+              <w:rPr>
+                <w:b/>
+                <w:bCs/>
+                <w:strike/>
+                <w:highlight w:val="darkGray"/>
               </w:rPr>
               <w:lastRenderedPageBreak/>
               <w:t>Properly use a React function component.</w:t>
@@ -981,12 +1376,24 @@
               <w:spacing w:after="0" w:line="240" w:lineRule="auto"/>
             </w:pPr>
             <w:r>
+              <w:rPr>
+                <w:strike/>
+                <w:highlight w:val="darkGray"/>
+              </w:rPr>
               <w:t>Maximum score</w:t>
             </w:r>
             <w:r>
+              <w:rPr>
+                <w:strike/>
+                <w:highlight w:val="darkGray"/>
+              </w:rPr>
               <w:t xml:space="preserve"> </w:t>
             </w:r>
             <w:r>
+              <w:rPr>
+                <w:strike/>
+                <w:highlight w:val="darkGray"/>
+              </w:rPr>
               <w:t>1</w:t>
             </w:r>
           </w:p>
@@ -1014,12 +1421,16 @@
               <w:rPr>
                 <w:b/>
                 <w:bCs/>
-              </w:rPr>
-            </w:pPr>
-            <w:r>
-              <w:rPr>
-                <w:b/>
-                <w:bCs/>
+                <w:strike/>
+                <w:highlight w:val="darkGray"/>
+              </w:rPr>
+            </w:pPr>
+            <w:r>
+              <w:rPr>
+                <w:b/>
+                <w:bCs/>
+                <w:strike/>
+                <w:highlight w:val="darkGray"/>
               </w:rPr>
               <w:t>Properly configure Babel.</w:t>
             </w:r>
@@ -1027,35 +1438,68 @@
           <w:p>
             <w:pPr>
               <w:spacing w:after="0" w:line="240" w:lineRule="auto"/>
-            </w:pPr>
-            <w:r>
+              <w:rPr>
+                <w:highlight w:val="darkGray"/>
+              </w:rPr>
+            </w:pPr>
+            <w:r>
+              <w:rPr>
+                <w:strike/>
+                <w:highlight w:val="darkGray"/>
+              </w:rPr>
               <w:t xml:space="preserve">Use </w:t>
             </w:r>
             <w:proofErr w:type="spellStart"/>
             <w:r>
+              <w:rPr>
+                <w:strike/>
+                <w:highlight w:val="darkGray"/>
+              </w:rPr>
               <w:t>babel.</w:t>
             </w:r>
             <w:proofErr w:type="gramStart"/>
             <w:r>
+              <w:rPr>
+                <w:strike/>
+                <w:highlight w:val="darkGray"/>
+              </w:rPr>
               <w:t>config.json</w:t>
             </w:r>
             <w:proofErr w:type="spellEnd"/>
             <w:proofErr w:type="gramEnd"/>
             <w:r>
+              <w:rPr>
+                <w:highlight w:val="darkGray"/>
+              </w:rPr>
               <w:t>. Convert JSX to JavaScript.</w:t>
             </w:r>
           </w:p>
           <w:p>
             <w:pPr>
               <w:spacing w:after="0" w:line="240" w:lineRule="auto"/>
-            </w:pPr>
-            <w:r>
+              <w:rPr>
+                <w:strike/>
+              </w:rPr>
+            </w:pPr>
+            <w:r>
+              <w:rPr>
+                <w:strike/>
+                <w:highlight w:val="darkGray"/>
+              </w:rPr>
               <w:t>Maximum score</w:t>
             </w:r>
             <w:r>
+              <w:rPr>
+                <w:strike/>
+                <w:highlight w:val="darkGray"/>
+              </w:rPr>
               <w:t xml:space="preserve"> </w:t>
             </w:r>
             <w:r>
+              <w:rPr>
+                <w:strike/>
+                <w:highlight w:val="darkGray"/>
+              </w:rPr>
               <w:t>1</w:t>
             </w:r>
           </w:p>
@@ -1083,12 +1527,16 @@
               <w:rPr>
                 <w:b/>
                 <w:bCs/>
-              </w:rPr>
-            </w:pPr>
-            <w:r>
-              <w:rPr>
-                <w:b/>
-                <w:bCs/>
+                <w:strike/>
+                <w:highlight w:val="darkGray"/>
+              </w:rPr>
+            </w:pPr>
+            <w:r>
+              <w:rPr>
+                <w:b/>
+                <w:bCs/>
+                <w:strike/>
+                <w:highlight w:val="darkGray"/>
               </w:rPr>
               <w:t>Properly configure Webpack.</w:t>
             </w:r>
@@ -1096,21 +1544,41 @@
           <w:p>
             <w:pPr>
               <w:spacing w:after="0" w:line="240" w:lineRule="auto"/>
-            </w:pPr>
-            <w:r>
+              <w:rPr>
+                <w:strike/>
+                <w:highlight w:val="darkGray"/>
+              </w:rPr>
+            </w:pPr>
+            <w:r>
+              <w:rPr>
+                <w:strike/>
+                <w:highlight w:val="darkGray"/>
+              </w:rPr>
               <w:t xml:space="preserve">Use </w:t>
             </w:r>
             <w:proofErr w:type="spellStart"/>
             <w:r>
+              <w:rPr>
+                <w:strike/>
+                <w:highlight w:val="darkGray"/>
+              </w:rPr>
               <w:t>webpack.</w:t>
             </w:r>
             <w:proofErr w:type="gramStart"/>
             <w:r>
+              <w:rPr>
+                <w:strike/>
+                <w:highlight w:val="darkGray"/>
+              </w:rPr>
               <w:t>config.json</w:t>
             </w:r>
             <w:proofErr w:type="spellEnd"/>
             <w:proofErr w:type="gramEnd"/>
             <w:r>
+              <w:rPr>
+                <w:strike/>
+                <w:highlight w:val="darkGray"/>
+              </w:rPr>
               <w:t>. Watch for changes in code. Generate a bundled JavaScript file. Automatically use Babel.</w:t>
             </w:r>
           </w:p>
@@ -1119,12 +1587,24 @@
               <w:spacing w:after="0" w:line="240" w:lineRule="auto"/>
             </w:pPr>
             <w:r>
+              <w:rPr>
+                <w:strike/>
+                <w:highlight w:val="darkGray"/>
+              </w:rPr>
               <w:t>Maximum score</w:t>
             </w:r>
             <w:r>
+              <w:rPr>
+                <w:strike/>
+                <w:highlight w:val="darkGray"/>
+              </w:rPr>
               <w:t xml:space="preserve"> </w:t>
             </w:r>
             <w:r>
+              <w:rPr>
+                <w:strike/>
+                <w:highlight w:val="darkGray"/>
+              </w:rPr>
               <w:t>1</w:t>
             </w:r>
           </w:p>
@@ -1152,12 +1632,16 @@
               <w:rPr>
                 <w:b/>
                 <w:bCs/>
-              </w:rPr>
-            </w:pPr>
-            <w:r>
-              <w:rPr>
-                <w:b/>
-                <w:bCs/>
+                <w:strike/>
+                <w:highlight w:val="darkGray"/>
+              </w:rPr>
+            </w:pPr>
+            <w:r>
+              <w:rPr>
+                <w:b/>
+                <w:bCs/>
+                <w:strike/>
+                <w:highlight w:val="darkGray"/>
               </w:rPr>
               <w:t>Properly use a JavaScript file generated by Webpack.</w:t>
             </w:r>
@@ -1165,8 +1649,16 @@
           <w:p>
             <w:pPr>
               <w:spacing w:after="0" w:line="240" w:lineRule="auto"/>
-            </w:pPr>
-            <w:r>
+              <w:rPr>
+                <w:strike/>
+                <w:highlight w:val="darkGray"/>
+              </w:rPr>
+            </w:pPr>
+            <w:r>
+              <w:rPr>
+                <w:strike/>
+                <w:highlight w:val="darkGray"/>
+              </w:rPr>
               <w:t>The JavaScript file should be connected to index.html</w:t>
             </w:r>
           </w:p>
@@ -1175,12 +1667,24 @@
               <w:spacing w:after="0" w:line="240" w:lineRule="auto"/>
             </w:pPr>
             <w:r>
+              <w:rPr>
+                <w:strike/>
+                <w:highlight w:val="darkGray"/>
+              </w:rPr>
               <w:t>Maximum score</w:t>
             </w:r>
             <w:r>
+              <w:rPr>
+                <w:strike/>
+                <w:highlight w:val="darkGray"/>
+              </w:rPr>
               <w:t xml:space="preserve"> </w:t>
             </w:r>
             <w:r>
+              <w:rPr>
+                <w:strike/>
+                <w:highlight w:val="darkGray"/>
+              </w:rPr>
               <w:t>1</w:t>
             </w:r>
           </w:p>
@@ -1208,12 +1712,16 @@
               <w:rPr>
                 <w:b/>
                 <w:bCs/>
-              </w:rPr>
-            </w:pPr>
-            <w:r>
-              <w:rPr>
-                <w:b/>
-                <w:bCs/>
+                <w:strike/>
+                <w:highlight w:val="darkGray"/>
+              </w:rPr>
+            </w:pPr>
+            <w:r>
+              <w:rPr>
+                <w:b/>
+                <w:bCs/>
+                <w:strike/>
+                <w:highlight w:val="darkGray"/>
               </w:rPr>
               <w:t>Properly embed a video of a product or service.</w:t>
             </w:r>
@@ -1221,8 +1729,16 @@
           <w:p>
             <w:pPr>
               <w:spacing w:after="0" w:line="240" w:lineRule="auto"/>
-            </w:pPr>
-            <w:r>
+              <w:rPr>
+                <w:strike/>
+                <w:highlight w:val="darkGray"/>
+              </w:rPr>
+            </w:pPr>
+            <w:r>
+              <w:rPr>
+                <w:strike/>
+                <w:highlight w:val="darkGray"/>
+              </w:rPr>
               <w:t>Convert HTML attributes to React attributes.</w:t>
             </w:r>
           </w:p>
@@ -1231,13 +1747,11 @@
               <w:spacing w:after="0" w:line="240" w:lineRule="auto"/>
             </w:pPr>
             <w:r>
-              <w:t>Maximum score</w:t>
-            </w:r>
-            <w:r>
-              <w:t xml:space="preserve"> </w:t>
-            </w:r>
-            <w:r>
-              <w:t>1</w:t>
+              <w:rPr>
+                <w:strike/>
+                <w:highlight w:val="darkGray"/>
+              </w:rPr>
+              <w:t>Maximum score 1</w:t>
             </w:r>
           </w:p>
         </w:tc>
@@ -1264,12 +1778,16 @@
               <w:rPr>
                 <w:b/>
                 <w:bCs/>
-              </w:rPr>
-            </w:pPr>
-            <w:r>
-              <w:rPr>
-                <w:b/>
-                <w:bCs/>
+                <w:strike/>
+                <w:highlight w:val="darkGray"/>
+              </w:rPr>
+            </w:pPr>
+            <w:r>
+              <w:rPr>
+                <w:b/>
+                <w:bCs/>
+                <w:strike/>
+                <w:highlight w:val="darkGray"/>
               </w:rPr>
               <w:t>Properly describe the product or service.</w:t>
             </w:r>
@@ -1277,8 +1795,16 @@
           <w:p>
             <w:pPr>
               <w:spacing w:after="0" w:line="240" w:lineRule="auto"/>
-            </w:pPr>
-            <w:r>
+              <w:rPr>
+                <w:strike/>
+                <w:highlight w:val="darkGray"/>
+              </w:rPr>
+            </w:pPr>
+            <w:r>
+              <w:rPr>
+                <w:strike/>
+                <w:highlight w:val="darkGray"/>
+              </w:rPr>
               <w:t>Use real words. Make it appealing to customers.</w:t>
             </w:r>
           </w:p>
@@ -1287,12 +1813,24 @@
               <w:spacing w:after="0" w:line="240" w:lineRule="auto"/>
             </w:pPr>
             <w:r>
+              <w:rPr>
+                <w:strike/>
+                <w:highlight w:val="darkGray"/>
+              </w:rPr>
               <w:t>Maximum score</w:t>
             </w:r>
             <w:r>
+              <w:rPr>
+                <w:strike/>
+                <w:highlight w:val="darkGray"/>
+              </w:rPr>
               <w:t xml:space="preserve"> </w:t>
             </w:r>
             <w:r>
+              <w:rPr>
+                <w:strike/>
+                <w:highlight w:val="darkGray"/>
+              </w:rPr>
               <w:t>1</w:t>
             </w:r>
           </w:p>
@@ -1320,12 +1858,16 @@
               <w:rPr>
                 <w:b/>
                 <w:bCs/>
-              </w:rPr>
-            </w:pPr>
-            <w:r>
-              <w:rPr>
-                <w:b/>
-                <w:bCs/>
+                <w:strike/>
+                <w:highlight w:val="darkGray"/>
+              </w:rPr>
+            </w:pPr>
+            <w:r>
+              <w:rPr>
+                <w:b/>
+                <w:bCs/>
+                <w:strike/>
+                <w:highlight w:val="darkGray"/>
               </w:rPr>
               <w:t>Properly list features of the product or service.</w:t>
             </w:r>
@@ -1333,8 +1875,16 @@
           <w:p>
             <w:pPr>
               <w:spacing w:after="0" w:line="240" w:lineRule="auto"/>
-            </w:pPr>
-            <w:r>
+              <w:rPr>
+                <w:strike/>
+                <w:highlight w:val="darkGray"/>
+              </w:rPr>
+            </w:pPr>
+            <w:r>
+              <w:rPr>
+                <w:strike/>
+                <w:highlight w:val="darkGray"/>
+              </w:rPr>
               <w:t>Use real words and descriptions.</w:t>
             </w:r>
           </w:p>
@@ -1343,12 +1893,24 @@
               <w:spacing w:after="0" w:line="240" w:lineRule="auto"/>
             </w:pPr>
             <w:r>
+              <w:rPr>
+                <w:strike/>
+                <w:highlight w:val="darkGray"/>
+              </w:rPr>
               <w:t>Maximum score</w:t>
             </w:r>
             <w:r>
+              <w:rPr>
+                <w:strike/>
+                <w:highlight w:val="darkGray"/>
+              </w:rPr>
               <w:t xml:space="preserve"> </w:t>
             </w:r>
             <w:r>
+              <w:rPr>
+                <w:strike/>
+                <w:highlight w:val="darkGray"/>
+              </w:rPr>
               <w:t>1</w:t>
             </w:r>
           </w:p>
@@ -1376,12 +1938,16 @@
               <w:rPr>
                 <w:b/>
                 <w:bCs/>
-              </w:rPr>
-            </w:pPr>
-            <w:r>
-              <w:rPr>
-                <w:b/>
-                <w:bCs/>
+                <w:strike/>
+                <w:highlight w:val="darkGray"/>
+              </w:rPr>
+            </w:pPr>
+            <w:r>
+              <w:rPr>
+                <w:b/>
+                <w:bCs/>
+                <w:strike/>
+                <w:highlight w:val="darkGray"/>
               </w:rPr>
               <w:t>Properly use Bootstrap to create a professional looking website.</w:t>
             </w:r>
@@ -1389,8 +1955,16 @@
           <w:p>
             <w:pPr>
               <w:spacing w:after="0" w:line="240" w:lineRule="auto"/>
-            </w:pPr>
-            <w:r>
+              <w:rPr>
+                <w:strike/>
+                <w:highlight w:val="darkGray"/>
+              </w:rPr>
+            </w:pPr>
+            <w:r>
+              <w:rPr>
+                <w:strike/>
+                <w:highlight w:val="darkGray"/>
+              </w:rPr>
               <w:t>Ok to also use SASS and CSS to style.</w:t>
             </w:r>
           </w:p>
@@ -1399,13 +1973,11 @@
               <w:spacing w:after="0" w:line="240" w:lineRule="auto"/>
             </w:pPr>
             <w:r>
-              <w:t>Maximum score</w:t>
-            </w:r>
-            <w:r>
-              <w:t xml:space="preserve"> </w:t>
-            </w:r>
-            <w:r>
-              <w:t>1</w:t>
+              <w:rPr>
+                <w:strike/>
+                <w:highlight w:val="darkGray"/>
+              </w:rPr>
+              <w:t>Maximum score 1</w:t>
             </w:r>
           </w:p>
         </w:tc>
@@ -1432,12 +2004,16 @@
               <w:rPr>
                 <w:b/>
                 <w:bCs/>
-              </w:rPr>
-            </w:pPr>
-            <w:r>
-              <w:rPr>
-                <w:b/>
-                <w:bCs/>
+                <w:strike/>
+                <w:highlight w:val="darkGray"/>
+              </w:rPr>
+            </w:pPr>
+            <w:r>
+              <w:rPr>
+                <w:b/>
+                <w:bCs/>
+                <w:strike/>
+                <w:highlight w:val="darkGray"/>
               </w:rPr>
               <w:t>Properly use a form that collects email addresses.</w:t>
             </w:r>
@@ -1445,8 +2021,16 @@
           <w:p>
             <w:pPr>
               <w:spacing w:after="0" w:line="240" w:lineRule="auto"/>
-            </w:pPr>
-            <w:r>
+              <w:rPr>
+                <w:strike/>
+                <w:highlight w:val="darkGray"/>
+              </w:rPr>
+            </w:pPr>
+            <w:r>
+              <w:rPr>
+                <w:strike/>
+                <w:highlight w:val="darkGray"/>
+              </w:rPr>
               <w:t>Ok to collect names, phone numbers, and other relevant information.</w:t>
             </w:r>
           </w:p>
@@ -1455,12 +2039,24 @@
               <w:spacing w:after="0" w:line="240" w:lineRule="auto"/>
             </w:pPr>
             <w:r>
+              <w:rPr>
+                <w:strike/>
+                <w:highlight w:val="darkGray"/>
+              </w:rPr>
               <w:t>Maximum score</w:t>
             </w:r>
             <w:r>
+              <w:rPr>
+                <w:strike/>
+                <w:highlight w:val="darkGray"/>
+              </w:rPr>
               <w:t xml:space="preserve"> </w:t>
             </w:r>
             <w:r>
+              <w:rPr>
+                <w:strike/>
+                <w:highlight w:val="darkGray"/>
+              </w:rPr>
               <w:t>1</w:t>
             </w:r>
           </w:p>
@@ -1488,12 +2084,14 @@
               <w:rPr>
                 <w:b/>
                 <w:bCs/>
-              </w:rPr>
-            </w:pPr>
-            <w:r>
-              <w:rPr>
-                <w:b/>
-                <w:bCs/>
+                <w:strike/>
+              </w:rPr>
+            </w:pPr>
+            <w:r>
+              <w:rPr>
+                <w:b/>
+                <w:bCs/>
+                <w:strike/>
               </w:rPr>
               <w:t>Properly provide feedback that includes information collected by the form.</w:t>
             </w:r>
@@ -1501,23 +2099,29 @@
           <w:p>
             <w:pPr>
               <w:spacing w:after="0" w:line="240" w:lineRule="auto"/>
-            </w:pPr>
-            <w:r>
+              <w:rPr>
+                <w:strike/>
+              </w:rPr>
+            </w:pPr>
+            <w:r>
+              <w:rPr>
+                <w:strike/>
+              </w:rPr>
               <w:t>Example: Thank you, John. Your information has been submitted.</w:t>
             </w:r>
           </w:p>
           <w:p>
             <w:pPr>
               <w:spacing w:after="0" w:line="240" w:lineRule="auto"/>
-            </w:pPr>
-            <w:r>
-              <w:t>Maximum score</w:t>
-            </w:r>
-            <w:r>
-              <w:t xml:space="preserve"> </w:t>
-            </w:r>
-            <w:r>
-              <w:t>1</w:t>
+              <w:rPr>
+                <w:strike/>
+              </w:rPr>
+            </w:pPr>
+            <w:r>
+              <w:rPr>
+                <w:strike/>
+              </w:rPr>
+              <w:t>Maximum score 1</w:t>
             </w:r>
           </w:p>
         </w:tc>
@@ -1544,12 +2148,14 @@
               <w:rPr>
                 <w:b/>
                 <w:bCs/>
-              </w:rPr>
-            </w:pPr>
-            <w:r>
-              <w:rPr>
-                <w:b/>
-                <w:bCs/>
+                <w:strike/>
+              </w:rPr>
+            </w:pPr>
+            <w:r>
+              <w:rPr>
+                <w:b/>
+                <w:bCs/>
+                <w:strike/>
               </w:rPr>
               <w:t>Properly issue a discount or incentive to people who submit an email.</w:t>
             </w:r>
@@ -1557,8 +2163,14 @@
           <w:p>
             <w:pPr>
               <w:spacing w:after="0" w:line="240" w:lineRule="auto"/>
-            </w:pPr>
-            <w:r>
+              <w:rPr>
+                <w:strike/>
+              </w:rPr>
+            </w:pPr>
+            <w:r>
+              <w:rPr>
+                <w:strike/>
+              </w:rPr>
               <w:t>Example: Your discount code is 2025DISCOUNT.</w:t>
             </w:r>
           </w:p>
@@ -1567,12 +2179,21 @@
               <w:spacing w:after="0" w:line="240" w:lineRule="auto"/>
             </w:pPr>
             <w:r>
+              <w:rPr>
+                <w:strike/>
+              </w:rPr>
               <w:t>Maximum score</w:t>
             </w:r>
             <w:r>
+              <w:rPr>
+                <w:strike/>
+              </w:rPr>
               <w:t xml:space="preserve"> </w:t>
             </w:r>
             <w:r>
+              <w:rPr>
+                <w:strike/>
+              </w:rPr>
               <w:t>1</w:t>
             </w:r>
           </w:p>
@@ -1600,12 +2221,14 @@
               <w:rPr>
                 <w:b/>
                 <w:bCs/>
-              </w:rPr>
-            </w:pPr>
-            <w:r>
-              <w:rPr>
-                <w:b/>
-                <w:bCs/>
+                <w:strike/>
+              </w:rPr>
+            </w:pPr>
+            <w:r>
+              <w:rPr>
+                <w:b/>
+                <w:bCs/>
+                <w:strike/>
               </w:rPr>
               <w:t>Properly process the form.</w:t>
             </w:r>
@@ -1613,8 +2236,14 @@
           <w:p>
             <w:pPr>
               <w:spacing w:after="0" w:line="240" w:lineRule="auto"/>
-            </w:pPr>
-            <w:r>
+              <w:rPr>
+                <w:strike/>
+              </w:rPr>
+            </w:pPr>
+            <w:r>
+              <w:rPr>
+                <w:strike/>
+              </w:rPr>
               <w:t>Use a handler.</w:t>
             </w:r>
           </w:p>
@@ -1623,13 +2252,10 @@
               <w:spacing w:after="0" w:line="240" w:lineRule="auto"/>
             </w:pPr>
             <w:r>
-              <w:t>Maximum score</w:t>
-            </w:r>
-            <w:r>
-              <w:t xml:space="preserve"> </w:t>
-            </w:r>
-            <w:r>
-              <w:t>1</w:t>
+              <w:rPr>
+                <w:strike/>
+              </w:rPr>
+              <w:t>Maximum score 1</w:t>
             </w:r>
           </w:p>
         </w:tc>
@@ -1651,7 +2277,7 @@
 </file>
 
 <file path=word/styles.xml><?xml version="1.0" encoding="utf-8"?>
-<w:styles xmlns:mc="http://schemas.openxmlformats.org/markup-compatibility/2006" xmlns:r="http://schemas.openxmlformats.org/officeDocument/2006/relationships" xmlns:w="http://schemas.openxmlformats.org/wordprocessingml/2006/main" xmlns:w14="http://schemas.microsoft.com/office/word/2010/wordml" xmlns:w15="http://schemas.microsoft.com/office/word/2012/wordml" xmlns:w16cex="http://schemas.microsoft.com/office/word/2018/wordml/cex" xmlns:w16cid="http://schemas.microsoft.com/office/word/2016/wordml/cid" xmlns:w16="http://schemas.microsoft.com/office/word/2018/wordml" xmlns:w16du="http://schemas.microsoft.com/office/word/2023/wordml/word16du" xmlns:w16sdtdh="http://schemas.microsoft.com/office/word/2020/wordml/sdtdatahash" xmlns:w16se="http://schemas.microsoft.com/office/word/2015/wordml/symex" mc:Ignorable="w14 w15 w16se w16cid w16 w16cex w16sdtdh w16du">
+<w:styles xmlns:mc="http://schemas.openxmlformats.org/markup-compatibility/2006" xmlns:r="http://schemas.openxmlformats.org/officeDocument/2006/relationships" xmlns:w="http://schemas.openxmlformats.org/wordprocessingml/2006/main" xmlns:w14="http://schemas.microsoft.com/office/word/2010/wordml" xmlns:w15="http://schemas.microsoft.com/office/word/2012/wordml" xmlns:w16cex="http://schemas.microsoft.com/office/word/2018/wordml/cex" xmlns:w16cid="http://schemas.microsoft.com/office/word/2016/wordml/cid" xmlns:w16="http://schemas.microsoft.com/office/word/2018/wordml" xmlns:w16du="http://schemas.microsoft.com/office/word/2023/wordml/word16du" xmlns:w16sdtdh="http://schemas.microsoft.com/office/word/2020/wordml/sdtdatahash" xmlns:w16sdtfl="http://schemas.microsoft.com/office/word/2024/wordml/sdtformatlock" xmlns:w16se="http://schemas.microsoft.com/office/word/2015/wordml/symex" mc:Ignorable="w14 w15 w16se w16cid w16 w16cex w16sdtdh w16sdtfl w16du">
   <w:docDefaults>
     <w:rPrDefault>
       <w:rPr>
@@ -2253,6 +2879,7 @@
   <w:style w:type="character" w:default="1" w:styleId="DefaultParagraphFont">
     <w:name w:val="Default Paragraph Font"/>
     <w:uiPriority w:val="1"/>
+    <w:semiHidden/>
     <w:unhideWhenUsed/>
   </w:style>
   <w:style w:type="table" w:default="1" w:styleId="TableNormal">

</xml_diff>